<commit_message>
Micros: P8, P9 y P11
</commit_message>
<xml_diff>
--- a/AsignaturasActuales/Microcontroladores/Reportes Practicas/P11/Gomez_Emmanuel - P11 ADC.docx
+++ b/AsignaturasActuales/Microcontroladores/Reportes Practicas/P11/Gomez_Emmanuel - P11 ADC.docx
@@ -1734,6 +1734,222 @@
     </w:p>
     <w:p>
       <w:pPr>
+        <w:spacing w:after="160" w:line="259" w:lineRule="auto"/>
+        <w:rPr>
+          <w:rFonts w:asciiTheme="majorHAnsi" w:eastAsiaTheme="majorEastAsia" w:hAnsiTheme="majorHAnsi" w:cstheme="majorBidi"/>
+          <w:noProof/>
+          <w:color w:val="2F5496" w:themeColor="accent1" w:themeShade="BF"/>
+          <w:sz w:val="32"/>
+          <w:szCs w:val="32"/>
+          <w:lang w:val="es-ES"/>
+        </w:rPr>
+      </w:pPr>
+      <w:r>
+        <w:rPr>
+          <w:rFonts w:asciiTheme="majorHAnsi" w:eastAsiaTheme="majorEastAsia" w:hAnsiTheme="majorHAnsi" w:cstheme="majorBidi"/>
+          <w:noProof/>
+          <w:color w:val="2F5496" w:themeColor="accent1" w:themeShade="BF"/>
+          <w:sz w:val="32"/>
+          <w:szCs w:val="32"/>
+          <w:lang w:val="es-ES"/>
+        </w:rPr>
+        <w:br w:type="page"/>
+      </w:r>
+    </w:p>
+    <w:p>
+      <w:pPr>
+        <w:rPr>
+          <w:rFonts w:asciiTheme="majorHAnsi" w:eastAsiaTheme="majorEastAsia" w:hAnsiTheme="majorHAnsi" w:cstheme="majorBidi"/>
+          <w:noProof/>
+          <w:color w:val="2F5496" w:themeColor="accent1" w:themeShade="BF"/>
+          <w:sz w:val="32"/>
+          <w:szCs w:val="32"/>
+          <w:lang w:val="es-ES"/>
+        </w:rPr>
+      </w:pPr>
+      <w:r>
+        <w:rPr>
+          <w:rFonts w:asciiTheme="majorHAnsi" w:eastAsiaTheme="majorEastAsia" w:hAnsiTheme="majorHAnsi" w:cstheme="majorBidi"/>
+          <w:noProof/>
+          <w:color w:val="2F5496" w:themeColor="accent1" w:themeShade="BF"/>
+          <w:sz w:val="32"/>
+          <w:szCs w:val="32"/>
+          <w:lang w:val="es-ES"/>
+        </w:rPr>
+        <w:lastRenderedPageBreak/>
+        <w:t>Prá</w:t>
+      </w:r>
+      <w:r>
+        <w:rPr>
+          <w:rFonts w:asciiTheme="majorHAnsi" w:eastAsiaTheme="majorEastAsia" w:hAnsiTheme="majorHAnsi" w:cstheme="majorBidi"/>
+          <w:noProof/>
+          <w:color w:val="2F5496" w:themeColor="accent1" w:themeShade="BF"/>
+          <w:sz w:val="32"/>
+          <w:szCs w:val="32"/>
+          <w:lang w:val="es-ES"/>
+        </w:rPr>
+        <w:t>ctica</w:t>
+      </w:r>
+    </w:p>
+    <w:p>
+      <w:pPr>
+        <w:rPr>
+          <w:rFonts w:asciiTheme="majorHAnsi" w:eastAsiaTheme="majorEastAsia" w:hAnsiTheme="majorHAnsi" w:cstheme="majorBidi"/>
+          <w:noProof/>
+          <w:color w:val="2F5496" w:themeColor="accent1" w:themeShade="BF"/>
+          <w:sz w:val="32"/>
+          <w:szCs w:val="32"/>
+          <w:lang w:val="es-ES"/>
+        </w:rPr>
+      </w:pPr>
+      <w:r>
+        <w:rPr>
+          <w:rFonts w:asciiTheme="majorHAnsi" w:eastAsiaTheme="majorEastAsia" w:hAnsiTheme="majorHAnsi" w:cstheme="majorBidi"/>
+          <w:noProof/>
+          <w:color w:val="2F5496" w:themeColor="accent1" w:themeShade="BF"/>
+          <w:sz w:val="32"/>
+          <w:szCs w:val="32"/>
+          <w:lang w:val="es-ES"/>
+        </w:rPr>
+        <w:drawing>
+          <wp:inline distT="0" distB="0" distL="0" distR="0" wp14:anchorId="5CFDFFD5" wp14:editId="75B03126">
+            <wp:extent cx="5943600" cy="3463290"/>
+            <wp:effectExtent l="0" t="0" r="0" b="3810"/>
+            <wp:docPr id="909114" name="Picture 1" descr="A diagram of a circuit&#10;&#10;Description automatically generated"/>
+            <wp:cNvGraphicFramePr>
+              <a:graphicFrameLocks xmlns:a="http://schemas.openxmlformats.org/drawingml/2006/main" noChangeAspect="1"/>
+            </wp:cNvGraphicFramePr>
+            <a:graphic xmlns:a="http://schemas.openxmlformats.org/drawingml/2006/main">
+              <a:graphicData uri="http://schemas.openxmlformats.org/drawingml/2006/picture">
+                <pic:pic xmlns:pic="http://schemas.openxmlformats.org/drawingml/2006/picture">
+                  <pic:nvPicPr>
+                    <pic:cNvPr id="909114" name="Picture 1" descr="A diagram of a circuit&#10;&#10;Description automatically generated"/>
+                    <pic:cNvPicPr/>
+                  </pic:nvPicPr>
+                  <pic:blipFill>
+                    <a:blip r:embed="rId9"/>
+                    <a:stretch>
+                      <a:fillRect/>
+                    </a:stretch>
+                  </pic:blipFill>
+                  <pic:spPr>
+                    <a:xfrm>
+                      <a:off x="0" y="0"/>
+                      <a:ext cx="5943600" cy="3463290"/>
+                    </a:xfrm>
+                    <a:prstGeom prst="rect">
+                      <a:avLst/>
+                    </a:prstGeom>
+                  </pic:spPr>
+                </pic:pic>
+              </a:graphicData>
+            </a:graphic>
+          </wp:inline>
+        </w:drawing>
+      </w:r>
+    </w:p>
+    <w:p>
+      <w:pPr>
+        <w:rPr>
+          <w:rFonts w:eastAsiaTheme="majorEastAsia"/>
+          <w:noProof/>
+          <w:lang w:val="es-ES"/>
+        </w:rPr>
+      </w:pPr>
+    </w:p>
+    <w:p>
+      <w:pPr>
+        <w:rPr>
+          <w:rFonts w:eastAsiaTheme="majorEastAsia"/>
+          <w:noProof/>
+          <w:lang w:val="es-ES"/>
+        </w:rPr>
+      </w:pPr>
+      <w:r>
+        <w:rPr>
+          <w:rFonts w:eastAsiaTheme="majorEastAsia"/>
+          <w:noProof/>
+          <w:lang w:val="es-ES"/>
+        </w:rPr>
+        <w:t>Resistencia = 10.08K</w:t>
+      </w:r>
+      <m:oMath>
+        <m:r>
+          <m:rPr>
+            <m:sty m:val="p"/>
+          </m:rPr>
+          <w:rPr>
+            <w:rFonts w:ascii="Cambria Math" w:eastAsiaTheme="majorEastAsia" w:hAnsi="Cambria Math"/>
+            <w:noProof/>
+            <w:lang w:val="es-ES"/>
+          </w:rPr>
+          <m:t>Ω</m:t>
+        </m:r>
+      </m:oMath>
+    </w:p>
+    <w:p>
+      <w:pPr>
+        <w:rPr>
+          <w:rFonts w:eastAsiaTheme="majorEastAsia"/>
+          <w:noProof/>
+          <w:lang w:val="es-ES"/>
+        </w:rPr>
+      </w:pPr>
+      <w:r>
+        <w:rPr>
+          <w:rFonts w:eastAsiaTheme="majorEastAsia"/>
+          <w:noProof/>
+          <w:lang w:val="es-ES"/>
+        </w:rPr>
+        <w:t>Debido al no tener un diodo utilicé un LED</w:t>
+      </w:r>
+    </w:p>
+    <w:p>
+      <w:pPr>
+        <w:rPr>
+          <w:rFonts w:eastAsiaTheme="majorEastAsia"/>
+          <w:noProof/>
+          <w:lang w:val="es-ES"/>
+        </w:rPr>
+      </w:pPr>
+      <w:r>
+        <w:rPr>
+          <w:rFonts w:eastAsiaTheme="majorEastAsia"/>
+          <w:noProof/>
+          <w:lang w:val="es-ES"/>
+        </w:rPr>
+        <w:t xml:space="preserve">Los logs se encuentran en el repositorio: </w:t>
+      </w:r>
+      <w:hyperlink r:id="rId10" w:history="1">
+        <w:r>
+          <w:rPr>
+            <w:rStyle w:val="Hyperlink"/>
+            <w:rFonts w:eastAsiaTheme="majorEastAsia"/>
+            <w:noProof/>
+            <w:lang w:val="es-ES"/>
+          </w:rPr>
+          <w:t>https://github.com/AlbGmx/uc-prac11-AlbGmx</w:t>
+        </w:r>
+      </w:hyperlink>
+    </w:p>
+    <w:p>
+      <w:pPr>
+        <w:rPr>
+          <w:rFonts w:eastAsiaTheme="majorEastAsia"/>
+          <w:noProof/>
+          <w:lang w:val="es-ES"/>
+        </w:rPr>
+      </w:pPr>
+    </w:p>
+    <w:p>
+      <w:pPr>
+        <w:rPr>
+          <w:lang w:val="es-ES"/>
+        </w:rPr>
+      </w:pPr>
+    </w:p>
+    <w:p>
+      <w:pPr>
         <w:pStyle w:val="Heading1"/>
         <w:rPr>
           <w:noProof/>
@@ -1788,11 +2004,11 @@
       </w:pPr>
     </w:p>
     <w:sectPr>
-      <w:headerReference w:type="even" r:id="rId9"/>
-      <w:headerReference w:type="default" r:id="rId10"/>
-      <w:footerReference w:type="even" r:id="rId11"/>
-      <w:footerReference w:type="default" r:id="rId12"/>
-      <w:footerReference w:type="first" r:id="rId13"/>
+      <w:headerReference w:type="even" r:id="rId11"/>
+      <w:headerReference w:type="default" r:id="rId12"/>
+      <w:footerReference w:type="even" r:id="rId13"/>
+      <w:footerReference w:type="default" r:id="rId14"/>
+      <w:footerReference w:type="first" r:id="rId15"/>
       <w:pgSz w:w="12240" w:h="15840"/>
       <w:pgMar w:top="1440" w:right="1440" w:bottom="284" w:left="1440" w:header="720" w:footer="720" w:gutter="0"/>
       <w:pgNumType w:start="1"/>
@@ -4622,6 +4838,18 @@
     <w:basedOn w:val="DefaultParagraphFont"/>
     <w:rsid w:val="009D09C9"/>
   </w:style>
+  <w:style w:type="character" w:styleId="UnresolvedMention">
+    <w:name w:val="Unresolved Mention"/>
+    <w:basedOn w:val="DefaultParagraphFont"/>
+    <w:uiPriority w:val="99"/>
+    <w:semiHidden/>
+    <w:unhideWhenUsed/>
+    <w:rsid w:val="009C62A1"/>
+    <w:rPr>
+      <w:color w:val="605E5C"/>
+      <w:shd w:val="clear" w:color="auto" w:fill="E1DFDD"/>
+    </w:rPr>
+  </w:style>
 </w:styles>
 </file>
 

</xml_diff>